<commit_message>
se habilita la opcion de indicar el binario de libre office
</commit_message>
<xml_diff>
--- a/example/prueba1/headers.docx
+++ b/example/prueba1/headers.docx
@@ -86,7 +86,7 @@
           <w:pPr/>
           <w:r>
             <w:rPr/>
-            <w:t xml:space="preserve">${image5e7d02909e3b4}</w:t>
+            <w:t xml:space="preserve">${image5ef52515481b0}</w:t>
           </w:r>
         </w:p>
       </w:tc>
@@ -204,7 +204,7 @@
           <w:pPr/>
           <w:r>
             <w:rPr/>
-            <w:t xml:space="preserve">${image5e7d02909e2cf}</w:t>
+            <w:t xml:space="preserve">${image5ef52515480cc}</w:t>
           </w:r>
         </w:p>
       </w:tc>

</xml_diff>